<commit_message>
JWT, api gateway, multiple microservices
</commit_message>
<xml_diff>
--- a/Documents/Net - StockMarketCharting_Case_Study.DOCX
+++ b/Documents/Net - StockMarketCharting_Case_Study.DOCX
@@ -4340,23 +4340,21 @@
           <w:rFonts w:ascii="Arial" w:hAnsi="Arial" w:cs="Arial"/>
           <w:lang w:val="en-US"/>
         </w:rPr>
-        <w:t xml:space="preserve">Whenever user requests charts/data for certain period, the period need to be divided into appropriate </w:t>
-      </w:r>
-      <w:proofErr w:type="gramStart"/>
-      <w:r>
-        <w:rPr>
-          <w:rFonts w:ascii="Arial" w:hAnsi="Arial" w:cs="Arial"/>
-          <w:lang w:val="en-US"/>
-        </w:rPr>
-        <w:t>intervals(</w:t>
-      </w:r>
-      <w:proofErr w:type="gramEnd"/>
-      <w:r>
-        <w:rPr>
-          <w:rFonts w:ascii="Arial" w:hAnsi="Arial" w:cs="Arial"/>
-          <w:lang w:val="en-US"/>
-        </w:rPr>
-        <w:t>Week or Month or Quarter or Year), to display the chart</w:t>
+        <w:t>Whenever user requests charts/data for certain period, the period need to be divided into appropriate intervals</w:t>
+      </w:r>
+      <w:r>
+        <w:rPr>
+          <w:rFonts w:ascii="Arial" w:hAnsi="Arial" w:cs="Arial"/>
+          <w:lang w:val="en-US"/>
+        </w:rPr>
+        <w:t xml:space="preserve"> </w:t>
+      </w:r>
+      <w:r>
+        <w:rPr>
+          <w:rFonts w:ascii="Arial" w:hAnsi="Arial" w:cs="Arial"/>
+          <w:lang w:val="en-US"/>
+        </w:rPr>
+        <w:t>(Week or Month or Quarter or Year), to display the chart</w:t>
       </w:r>
     </w:p>
     <w:p>
@@ -4398,23 +4396,21 @@
           <w:rFonts w:ascii="Arial" w:hAnsi="Arial" w:cs="Arial"/>
           <w:lang w:val="en-US"/>
         </w:rPr>
-        <w:t xml:space="preserve">When user types in 2 or more characters for a company name or company code, it should display matching company </w:t>
-      </w:r>
-      <w:proofErr w:type="gramStart"/>
-      <w:r>
-        <w:rPr>
-          <w:rFonts w:ascii="Arial" w:hAnsi="Arial" w:cs="Arial"/>
-          <w:lang w:val="en-US"/>
-        </w:rPr>
-        <w:t>names(</w:t>
-      </w:r>
-      <w:proofErr w:type="gramEnd"/>
-      <w:r>
-        <w:rPr>
-          <w:rFonts w:ascii="Arial" w:hAnsi="Arial" w:cs="Arial"/>
-          <w:lang w:val="en-US"/>
-        </w:rPr>
-        <w:t>using ajax), so that user can select one of them, if required</w:t>
+        <w:t>When user types in 2 or more characters for a company name or company code, it should display matching company names</w:t>
+      </w:r>
+      <w:r>
+        <w:rPr>
+          <w:rFonts w:ascii="Arial" w:hAnsi="Arial" w:cs="Arial"/>
+          <w:lang w:val="en-US"/>
+        </w:rPr>
+        <w:t xml:space="preserve"> </w:t>
+      </w:r>
+      <w:r>
+        <w:rPr>
+          <w:rFonts w:ascii="Arial" w:hAnsi="Arial" w:cs="Arial"/>
+          <w:lang w:val="en-US"/>
+        </w:rPr>
+        <w:t>(using ajax), so that user can select one of them, if required</w:t>
       </w:r>
     </w:p>
     <w:p>
@@ -19803,6 +19799,7 @@
     <w:lsdException w:name="HTML Sample" w:semiHidden="1" w:unhideWhenUsed="1"/>
     <w:lsdException w:name="HTML Typewriter" w:semiHidden="1" w:unhideWhenUsed="1"/>
     <w:lsdException w:name="HTML Variable" w:semiHidden="1" w:unhideWhenUsed="1"/>
+    <w:lsdException w:name="Normal Table" w:semiHidden="1" w:unhideWhenUsed="1"/>
     <w:lsdException w:name="annotation subject" w:semiHidden="1" w:unhideWhenUsed="1"/>
     <w:lsdException w:name="No List" w:semiHidden="1" w:unhideWhenUsed="1"/>
     <w:lsdException w:name="Outline List 1" w:semiHidden="1" w:unhideWhenUsed="1"/>
@@ -19845,8 +19842,11 @@
     <w:lsdException w:name="Table Contemporary" w:semiHidden="1" w:unhideWhenUsed="1"/>
     <w:lsdException w:name="Table Elegant" w:semiHidden="1" w:unhideWhenUsed="1"/>
     <w:lsdException w:name="Table Professional" w:semiHidden="1" w:unhideWhenUsed="1"/>
+    <w:lsdException w:name="Table Subtle 1" w:semiHidden="1" w:unhideWhenUsed="1"/>
     <w:lsdException w:name="Table Subtle 2" w:semiHidden="1" w:unhideWhenUsed="1"/>
     <w:lsdException w:name="Table Web 1" w:semiHidden="1" w:unhideWhenUsed="1"/>
+    <w:lsdException w:name="Table Web 2" w:semiHidden="1" w:unhideWhenUsed="1"/>
+    <w:lsdException w:name="Table Web 3" w:semiHidden="1" w:unhideWhenUsed="1"/>
     <w:lsdException w:name="Balloon Text" w:semiHidden="1" w:unhideWhenUsed="1"/>
     <w:lsdException w:name="Table Grid" w:uiPriority="59"/>
     <w:lsdException w:name="Table Theme" w:semiHidden="1" w:unhideWhenUsed="1"/>

</xml_diff>